<commit_message>
you can read and write contents to buffer
</commit_message>
<xml_diff>
--- a/spec/samples/template_sample.docx
+++ b/spec/samples/template_sample.docx
@@ -6,62 +6,270 @@
       <w:pPr>
         <w:pStyle w:val="Title"/>
         <w:jc w:val="center"/>
-      </w:pPr>
-      <w:r>
-        <w:rPr>
+        <w:rPr>
+          <w:sz w:val="60"/>
+          <w:szCs w:val="60"/>
           <w:rtl w:val="0"/>
           <w:lang w:val="en-US"/>
         </w:rPr>
+      </w:pPr>
+      <w:r>
+        <w:rPr>
+          <w:sz w:val="60"/>
+          <w:szCs w:val="60"/>
+          <w:rtl w:val="0"/>
+          <w:lang w:val="en-US"/>
+        </w:rPr>
         <w:t>Quarterly Report</w:t>
       </w:r>
     </w:p>
     <w:p>
       <w:pPr>
         <w:pStyle w:val="Body"/>
-      </w:pPr>
-    </w:p>
-    <w:p>
-      <w:pPr>
-        <w:pStyle w:val="Body"/>
-        <w:bidi w:val="0"/>
-      </w:pPr>
-    </w:p>
-    <w:p>
-      <w:pPr>
-        <w:pStyle w:val="Body"/>
-        <w:bidi w:val="0"/>
-      </w:pPr>
-    </w:p>
-    <w:p>
-      <w:pPr>
-        <w:pStyle w:val="Body"/>
-        <w:bidi w:val="0"/>
-      </w:pPr>
-    </w:p>
-    <w:p>
-      <w:pPr>
-        <w:pStyle w:val="Body"/>
-        <w:bidi w:val="0"/>
-      </w:pPr>
-    </w:p>
-    <w:p>
-      <w:pPr>
-        <w:pStyle w:val="Body"/>
-        <w:bidi w:val="0"/>
-      </w:pPr>
-    </w:p>
-    <w:p>
-      <w:pPr>
-        <w:pStyle w:val="Body"/>
-      </w:pPr>
-      <w:r>
-        <w:rPr>
-          <w:sz w:val="30"/>
-          <w:szCs w:val="30"/>
+        <w:rPr>
+          <w:sz w:val="24"/>
+          <w:szCs w:val="24"/>
+        </w:rPr>
+      </w:pPr>
+    </w:p>
+    <w:p>
+      <w:pPr>
+        <w:pStyle w:val="Default"/>
+        <w:bidi w:val="0"/>
+        <w:spacing w:after="280"/>
+        <w:ind w:left="0" w:right="0" w:firstLine="0"/>
+        <w:jc w:val="both"/>
+        <w:rPr>
+          <w:rFonts w:ascii="Arial" w:cs="Arial" w:hAnsi="Arial" w:eastAsia="Arial"/>
+          <w:rtl w:val="0"/>
+        </w:rPr>
+      </w:pPr>
+      <w:r>
+        <w:rPr>
+          <w:rFonts w:ascii="Arial"/>
           <w:rtl w:val="0"/>
           <w:lang w:val="en-US"/>
         </w:rPr>
-        <w:t>This is some sample text</w:t>
+        <w:t>Lorem ipsum dolor sit amet, consectetur adipiscing elit. Nunc posuere, arcu quis bibendum porta, erat nulla pulvinar lectus, nec vestibulum libero nulla sed enim. Pellentesque a blandit nunc. Suspendisse sollicitudin velit at eros aliquam porta. Pellentesque in arcu id felis accumsan luctus tincidunt nec lorem. Etiam sollicitudin suscipit leo, sed mollis dolor. Fusce vulputate nibh eu urna rutrum ultrices. Nam tincidunt a sapien ac dignissim. Integer sed odio sed sem viverra ultricies ac at est. Pellentesque habitant morbi tristique senectus et netus et malesuada fames ac turpis egestas. Morbi consequat ultrices lacus, id vehicula ante interdum vel. Vivamus condimentum feugiat velit eu posuere. Nunc nisl velit, vulputate eget nisi eget, tempus euismod metus. Vivamus blandit bibendum odio, at fermentum ante tincidunt eget. Vestibulum vel nisi nec ipsum gravida aliquam vitae ut libero. Curabitur fermentum elit sapien, at faucibus erat porttitor quis.</w:t>
+      </w:r>
+    </w:p>
+    <w:p>
+      <w:pPr>
+        <w:pStyle w:val="Default"/>
+        <w:bidi w:val="0"/>
+        <w:spacing w:after="280"/>
+        <w:ind w:left="0" w:right="0" w:firstLine="0"/>
+        <w:jc w:val="both"/>
+        <w:rPr>
+          <w:rFonts w:ascii="Arial" w:cs="Arial" w:hAnsi="Arial" w:eastAsia="Arial"/>
+          <w:rtl w:val="0"/>
+        </w:rPr>
+      </w:pPr>
+      <w:r>
+        <w:rPr>
+          <w:rFonts w:ascii="Arial"/>
+          <w:rtl w:val="0"/>
+          <w:lang w:val="fr-FR"/>
+        </w:rPr>
+        <w:t>In sollicitudin, quam sit amet volutpat ultrices, eros est feugiat dui, nec euismod felis lacus et purus. Pellentesque vulputate lectus vitae varius rutrum. Nullam feugiat dignissim sapien sed sagittis. Nulla vehicula velit mauris, vitae molestie turpis viverra sit amet. Donec ut luctus mauris. Aenean ut gravida magna. Proin facilisis urna sem, nec ultricies justo tempor vitae. Quisque pretium arcu vitae accumsan luctus.</w:t>
+      </w:r>
+    </w:p>
+    <w:p>
+      <w:pPr>
+        <w:pStyle w:val="Default"/>
+        <w:bidi w:val="0"/>
+        <w:spacing w:after="280"/>
+        <w:ind w:left="0" w:right="0" w:firstLine="0"/>
+        <w:jc w:val="both"/>
+        <w:rPr>
+          <w:rFonts w:ascii="Arial" w:cs="Arial" w:hAnsi="Arial" w:eastAsia="Arial"/>
+          <w:rtl w:val="0"/>
+        </w:rPr>
+      </w:pPr>
+      <w:r>
+        <w:rPr>
+          <w:rFonts w:ascii="Arial"/>
+          <w:rtl w:val="0"/>
+        </w:rPr>
+        <w:t>Donec volutpat pretium mauris eget malesuada. Nunc nec sollicitudin purus. Lorem ipsum dolor sit amet, consectetur adipiscing elit. In congue sapien eget neque iaculis, id accumsan elit tincidunt. Praesent volutpat leo nec ipsum feugiat, quis laoreet nibh congue. Lorem ipsum dolor sit amet, consectetur adipiscing elit. Fusce nec eleifend nisi. In risus arcu, faucibus in mauris sit amet, mattis pulvinar nisi. Donec a orci eget arcu ornare eleifend vel eget urna. Etiam erat massa, tempor sit amet auctor a, consequat ac nibh. Vivamus eget fermentum risus, eu sagittis urna. Vestibulum eget ipsum quam. Nullam vitae gravida eros, vitae rhoncus turpis. Proin pretium nisl in congue congue.</w:t>
+      </w:r>
+    </w:p>
+    <w:p>
+      <w:pPr>
+        <w:pStyle w:val="Default"/>
+        <w:bidi w:val="0"/>
+        <w:spacing w:after="280"/>
+        <w:ind w:left="0" w:right="0" w:firstLine="0"/>
+        <w:jc w:val="both"/>
+        <w:rPr>
+          <w:rFonts w:ascii="Arial" w:cs="Arial" w:hAnsi="Arial" w:eastAsia="Arial"/>
+          <w:rtl w:val="0"/>
+        </w:rPr>
+      </w:pPr>
+    </w:p>
+    <w:p>
+      <w:pPr>
+        <w:pStyle w:val="Default"/>
+        <w:bidi w:val="0"/>
+        <w:spacing w:after="280"/>
+        <w:ind w:left="0" w:right="0" w:firstLine="0"/>
+        <w:jc w:val="both"/>
+        <w:rPr>
+          <w:rFonts w:ascii="Arial" w:cs="Arial" w:hAnsi="Arial" w:eastAsia="Arial"/>
+          <w:rtl w:val="0"/>
+        </w:rPr>
+      </w:pPr>
+    </w:p>
+    <w:p>
+      <w:pPr>
+        <w:pStyle w:val="Default"/>
+        <w:bidi w:val="0"/>
+        <w:spacing w:after="280"/>
+        <w:ind w:left="0" w:right="0" w:firstLine="0"/>
+        <w:jc w:val="both"/>
+        <w:rPr>
+          <w:rFonts w:ascii="Arial" w:cs="Arial" w:hAnsi="Arial" w:eastAsia="Arial"/>
+          <w:rtl w:val="0"/>
+        </w:rPr>
+      </w:pPr>
+    </w:p>
+    <w:p>
+      <w:pPr>
+        <w:pStyle w:val="Default"/>
+        <w:bidi w:val="0"/>
+        <w:spacing w:after="280"/>
+        <w:ind w:left="0" w:right="0" w:firstLine="0"/>
+        <w:jc w:val="both"/>
+        <w:rPr>
+          <w:rFonts w:ascii="Arial" w:cs="Arial" w:hAnsi="Arial" w:eastAsia="Arial"/>
+          <w:rtl w:val="0"/>
+        </w:rPr>
+      </w:pPr>
+    </w:p>
+    <w:p>
+      <w:pPr>
+        <w:pStyle w:val="Default"/>
+        <w:bidi w:val="0"/>
+        <w:spacing w:after="280"/>
+        <w:ind w:left="0" w:right="0" w:firstLine="0"/>
+        <w:jc w:val="both"/>
+        <w:rPr>
+          <w:rFonts w:ascii="Arial" w:cs="Arial" w:hAnsi="Arial" w:eastAsia="Arial"/>
+          <w:rtl w:val="0"/>
+        </w:rPr>
+      </w:pPr>
+    </w:p>
+    <w:p>
+      <w:pPr>
+        <w:pStyle w:val="Default"/>
+        <w:bidi w:val="0"/>
+        <w:spacing w:after="280"/>
+        <w:ind w:left="0" w:right="0" w:firstLine="0"/>
+        <w:jc w:val="both"/>
+        <w:rPr>
+          <w:rFonts w:ascii="Arial" w:cs="Arial" w:hAnsi="Arial" w:eastAsia="Arial"/>
+          <w:rtl w:val="0"/>
+        </w:rPr>
+      </w:pPr>
+    </w:p>
+    <w:p>
+      <w:pPr>
+        <w:pStyle w:val="Default"/>
+        <w:bidi w:val="0"/>
+        <w:spacing w:after="280"/>
+        <w:ind w:left="0" w:right="0" w:firstLine="0"/>
+        <w:jc w:val="both"/>
+        <w:rPr>
+          <w:rFonts w:ascii="Arial" w:cs="Arial" w:hAnsi="Arial" w:eastAsia="Arial"/>
+          <w:rtl w:val="0"/>
+        </w:rPr>
+      </w:pPr>
+    </w:p>
+    <w:p>
+      <w:pPr>
+        <w:pStyle w:val="Default"/>
+        <w:bidi w:val="0"/>
+        <w:spacing w:after="280"/>
+        <w:ind w:left="0" w:right="0" w:firstLine="0"/>
+        <w:jc w:val="both"/>
+        <w:rPr>
+          <w:rFonts w:ascii="Arial" w:cs="Arial" w:hAnsi="Arial" w:eastAsia="Arial"/>
+          <w:rtl w:val="0"/>
+        </w:rPr>
+      </w:pPr>
+    </w:p>
+    <w:p>
+      <w:pPr>
+        <w:pStyle w:val="Default"/>
+        <w:bidi w:val="0"/>
+        <w:spacing w:after="280"/>
+        <w:ind w:left="0" w:right="0" w:firstLine="0"/>
+        <w:jc w:val="both"/>
+        <w:rPr>
+          <w:rFonts w:ascii="Arial" w:cs="Arial" w:hAnsi="Arial" w:eastAsia="Arial"/>
+          <w:rtl w:val="0"/>
+        </w:rPr>
+      </w:pPr>
+    </w:p>
+    <w:p>
+      <w:pPr>
+        <w:pStyle w:val="Default"/>
+        <w:bidi w:val="0"/>
+        <w:spacing w:after="280"/>
+        <w:ind w:left="0" w:right="0" w:firstLine="0"/>
+        <w:jc w:val="both"/>
+        <w:rPr>
+          <w:rFonts w:ascii="Arial" w:cs="Arial" w:hAnsi="Arial" w:eastAsia="Arial"/>
+          <w:rtl w:val="0"/>
+        </w:rPr>
+      </w:pPr>
+    </w:p>
+    <w:p>
+      <w:pPr>
+        <w:pStyle w:val="Default"/>
+        <w:bidi w:val="0"/>
+        <w:spacing w:after="280"/>
+        <w:ind w:left="0" w:right="0" w:firstLine="0"/>
+        <w:jc w:val="both"/>
+        <w:rPr>
+          <w:rFonts w:ascii="Arial" w:cs="Arial" w:hAnsi="Arial" w:eastAsia="Arial"/>
+          <w:rtl w:val="0"/>
+        </w:rPr>
+      </w:pPr>
+      <w:r>
+        <w:rPr>
+          <w:rFonts w:ascii="Arial" w:cs="Arial" w:hAnsi="Arial" w:eastAsia="Arial"/>
+          <w:rtl w:val="0"/>
+        </w:rPr>
+        <w:tab/>
+      </w:r>
+      <w:r>
+        <w:rPr>
+          <w:rFonts w:ascii="Arial"/>
+          <w:rtl w:val="0"/>
+          <w:lang w:val="en-US"/>
+        </w:rPr>
+        <w:t>Cras eleifend dolor magna, hendrerit suscipit turpis tristique vel. Nullam cursus, metus sed sollicitudin varius, tellus felis viverra tellus, sed commodo orci sem sed libero. Etiam posuere scelerisque tellus. Nulla facilisi. Lorem ipsum dolor sit amet, consectetur adipiscing elit. Cras eget libero non nibh blandit vestibulum eget et augue. Nullam fermentum viverra placerat. Donec feugiat vestibulum urna, id luctus dui pulvinar porta. Ut dignissim dolor odio, a imperdiet libero tempor id. In scelerisque et tortor ac varius. Praesent sollicitudin quam eu eros venenatis, eu gravida quam pharetra. Proin luctus, enim eget imperdiet tincidunt, elit tellus posuere dolor, in tristique tortor neque id turpis. Nunc congue sed urna vel laoreet. In mollis gravida suscipit.</w:t>
+      </w:r>
+    </w:p>
+    <w:p>
+      <w:pPr>
+        <w:pStyle w:val="Default"/>
+        <w:bidi w:val="0"/>
+        <w:spacing w:after="280"/>
+        <w:ind w:left="0" w:right="0" w:firstLine="0"/>
+        <w:jc w:val="both"/>
+        <w:rPr>
+          <w:rtl w:val="0"/>
+        </w:rPr>
+      </w:pPr>
+      <w:r>
+        <w:rPr>
+          <w:rFonts w:ascii="Arial"/>
+          <w:rtl w:val="0"/>
+          <w:lang w:val="fr-FR"/>
+        </w:rPr>
+        <w:t>Fusce nec mollis dui. Morbi viverra rutrum metus, quis elementum mauris dapibus nec. Praesent eget porttitor orci. Cum sociis natoque penatibus et magnis dis parturient montes, nascetur ridiculus mus. In sed tempor sem. Quisque vulputate elementum varius. Praesent justo purus, ullamcorper ac sollicitudin quis, pharetra eu sem. Cras viverra tortor gravida lorem porttitor, nec pretium enim aliquet. Quisque aliquam ante et lectus dignissim, non aliquam elit commodo. Interdum et malesuada fames ac ante ipsum primis in faucibus. Donec luctus elit sodales turpis tincidunt, sed interdum ante feugiat.</w:t>
       </w:r>
     </w:p>
     <w:sectPr>
@@ -78,6 +286,10 @@
 <file path=word/footer.xml><?xml version="1.0" encoding="utf-8"?>
 <w:ftr xmlns:r="http://schemas.openxmlformats.org/officeDocument/2006/relationships" xmlns:wp="http://schemas.openxmlformats.org/drawingml/2006/wordprocessingDrawing" xmlns:w="http://schemas.openxmlformats.org/wordprocessingml/2006/main" xmlns:w10="urn:schemas-microsoft-com:office:word" xmlns:w14="http://schemas.microsoft.com/office/word/2010/wordml" xmlns:wps="http://schemas.microsoft.com/office/word/2010/wordprocessingShape" xmlns:wpg="http://schemas.microsoft.com/office/word/2010/wordprocessingGroup" xmlns:mc="http://schemas.openxmlformats.org/markup-compatibility/2006" xmlns:v="urn:schemas-microsoft-com:vml" xmlns:o="urn:schemas-microsoft-com:office:office" mc:Ignorable="w14">
   <w:p>
+    <w:pPr>
+      <w:pStyle w:val="Header &amp; Footer"/>
+      <w:bidi w:val="0"/>
+    </w:pPr>
     <w:r/>
   </w:p>
 </w:ftr>
@@ -86,6 +298,10 @@
 <file path=word/header.xml><?xml version="1.0" encoding="utf-8"?>
 <w:hdr xmlns:r="http://schemas.openxmlformats.org/officeDocument/2006/relationships" xmlns:wp="http://schemas.openxmlformats.org/drawingml/2006/wordprocessingDrawing" xmlns:w="http://schemas.openxmlformats.org/wordprocessingml/2006/main" xmlns:w10="urn:schemas-microsoft-com:office:word" xmlns:w14="http://schemas.microsoft.com/office/word/2010/wordml" xmlns:wps="http://schemas.microsoft.com/office/word/2010/wordprocessingShape" xmlns:wpg="http://schemas.microsoft.com/office/word/2010/wordprocessingGroup" xmlns:mc="http://schemas.openxmlformats.org/markup-compatibility/2006" xmlns:v="urn:schemas-microsoft-com:vml" xmlns:o="urn:schemas-microsoft-com:office:office" mc:Ignorable="w14">
   <w:p>
+    <w:pPr>
+      <w:pStyle w:val="Header &amp; Footer"/>
+      <w:bidi w:val="0"/>
+    </w:pPr>
     <w:r/>
   </w:p>
 </w:hdr>
@@ -195,6 +411,46 @@
     <w:next w:val="No List"/>
     <w:pPr/>
   </w:style>
+  <w:style w:type="paragraph" w:styleId="Header &amp; Footer">
+    <w:name w:val="Header &amp; Footer"/>
+    <w:next w:val="Header &amp; Footer"/>
+    <w:pPr>
+      <w:keepNext w:val="0"/>
+      <w:keepLines w:val="0"/>
+      <w:pageBreakBefore w:val="0"/>
+      <w:widowControl w:val="1"/>
+      <w:shd w:val="clear" w:color="auto" w:fill="auto"/>
+      <w:tabs>
+        <w:tab w:val="right" w:pos="9020"/>
+      </w:tabs>
+      <w:suppressAutoHyphens w:val="0"/>
+      <w:bidi w:val="0"/>
+      <w:spacing w:before="0" w:after="0" w:line="240" w:lineRule="auto"/>
+      <w:ind w:left="0" w:right="0" w:firstLine="0"/>
+      <w:jc w:val="left"/>
+      <w:outlineLvl w:val="9"/>
+    </w:pPr>
+    <w:rPr>
+      <w:rFonts w:ascii="Helvetica" w:cs="Arial Unicode MS" w:hAnsi="Arial Unicode MS" w:eastAsia="Arial Unicode MS"/>
+      <w:b w:val="0"/>
+      <w:bCs w:val="0"/>
+      <w:i w:val="0"/>
+      <w:iCs w:val="0"/>
+      <w:caps w:val="0"/>
+      <w:smallCaps w:val="0"/>
+      <w:strike w:val="0"/>
+      <w:dstrike w:val="0"/>
+      <w:outline w:val="0"/>
+      <w:color w:val="000000"/>
+      <w:spacing w:val="0"/>
+      <w:kern w:val="0"/>
+      <w:position w:val="0"/>
+      <w:sz w:val="24"/>
+      <w:szCs w:val="24"/>
+      <w:u w:val="none"/>
+      <w:vertAlign w:val="baseline"/>
+    </w:rPr>
+  </w:style>
   <w:style w:type="paragraph" w:styleId="Title">
     <w:name w:val="Title"/>
     <w:next w:val="Body"/>
@@ -203,6 +459,12 @@
       <w:keepLines w:val="0"/>
       <w:pageBreakBefore w:val="0"/>
       <w:widowControl w:val="1"/>
+      <w:pBdr>
+        <w:top w:val="nil"/>
+        <w:left w:val="nil"/>
+        <w:bottom w:val="nil"/>
+        <w:right w:val="nil"/>
+      </w:pBdr>
       <w:shd w:val="clear" w:color="auto" w:fill="auto"/>
       <w:suppressAutoHyphens w:val="0"/>
       <w:bidi w:val="0"/>
@@ -212,7 +474,7 @@
       <w:outlineLvl w:val="9"/>
     </w:pPr>
     <w:rPr>
-      <w:rFonts w:ascii="Helvetica" w:cs="Arial Unicode MS" w:hAnsi="Arial Unicode MS" w:eastAsia="Arial Unicode MS"/>
+      <w:rFonts w:ascii="Helvetica" w:cs="Helvetica" w:hAnsi="Helvetica" w:eastAsia="Helvetica"/>
       <w:b w:val="1"/>
       <w:bCs w:val="1"/>
       <w:i w:val="0"/>
@@ -228,7 +490,7 @@
       <w:position w:val="0"/>
       <w:sz w:val="60"/>
       <w:szCs w:val="60"/>
-      <w:u w:val="none"/>
+      <w:u w:val="none" w:color="000000"/>
       <w:vertAlign w:val="baseline"/>
       <w:lang w:val="en-US"/>
     </w:rPr>
@@ -236,6 +498,50 @@
   <w:style w:type="paragraph" w:styleId="Body">
     <w:name w:val="Body"/>
     <w:next w:val="Body"/>
+    <w:pPr>
+      <w:keepNext w:val="0"/>
+      <w:keepLines w:val="0"/>
+      <w:pageBreakBefore w:val="0"/>
+      <w:widowControl w:val="1"/>
+      <w:pBdr>
+        <w:top w:val="nil"/>
+        <w:left w:val="nil"/>
+        <w:bottom w:val="nil"/>
+        <w:right w:val="nil"/>
+      </w:pBdr>
+      <w:shd w:val="clear" w:color="auto" w:fill="auto"/>
+      <w:suppressAutoHyphens w:val="0"/>
+      <w:bidi w:val="0"/>
+      <w:spacing w:before="0" w:after="0" w:line="240" w:lineRule="auto"/>
+      <w:ind w:left="0" w:right="0" w:firstLine="0"/>
+      <w:jc w:val="left"/>
+      <w:outlineLvl w:val="9"/>
+    </w:pPr>
+    <w:rPr>
+      <w:rFonts w:ascii="Helvetica" w:cs="Helvetica" w:hAnsi="Helvetica" w:eastAsia="Helvetica"/>
+      <w:b w:val="0"/>
+      <w:bCs w:val="0"/>
+      <w:i w:val="0"/>
+      <w:iCs w:val="0"/>
+      <w:caps w:val="0"/>
+      <w:smallCaps w:val="0"/>
+      <w:strike w:val="0"/>
+      <w:dstrike w:val="0"/>
+      <w:outline w:val="0"/>
+      <w:color w:val="000000"/>
+      <w:spacing w:val="0"/>
+      <w:kern w:val="0"/>
+      <w:position w:val="0"/>
+      <w:sz w:val="22"/>
+      <w:szCs w:val="22"/>
+      <w:u w:val="none" w:color="000000"/>
+      <w:vertAlign w:val="baseline"/>
+      <w:lang w:val="en-US"/>
+    </w:rPr>
+  </w:style>
+  <w:style w:type="paragraph" w:styleId="Default">
+    <w:name w:val="Default"/>
+    <w:next w:val="Default"/>
     <w:pPr>
       <w:keepNext w:val="0"/>
       <w:keepLines w:val="0"/>

</xml_diff>

<commit_message>
still working on the document keyword replacements. Need to come up with better keywords
</commit_message>
<xml_diff>
--- a/spec/samples/template_sample.docx
+++ b/spec/samples/template_sample.docx
@@ -35,39 +35,63 @@
     <w:p>
       <w:pPr>
         <w:pStyle w:val="Default"/>
-        <w:bidi w:val="0"/>
-        <w:spacing w:after="280"/>
-        <w:ind w:left="0" w:right="0" w:firstLine="0"/>
-        <w:jc w:val="both"/>
-        <w:rPr>
-          <w:rFonts w:ascii="Arial" w:cs="Arial" w:hAnsi="Arial" w:eastAsia="Arial"/>
-          <w:rtl w:val="0"/>
-        </w:rPr>
-      </w:pPr>
-      <w:r>
-        <w:rPr>
-          <w:rFonts w:ascii="Arial"/>
+        <w:spacing w:after="280"/>
+        <w:jc w:val="both"/>
+        <w:rPr>
+          <w:rFonts w:ascii="Arial" w:cs="Arial" w:hAnsi="Arial" w:eastAsia="Arial"/>
+          <w:sz w:val="22"/>
+          <w:szCs w:val="22"/>
+          <w:rtl w:val="0"/>
+        </w:rPr>
+      </w:pPr>
+      <w:r>
+        <w:rPr>
+          <w:rFonts w:ascii="Arial" w:cs="Arial" w:hAnsi="Arial" w:eastAsia="Arial"/>
+          <w:sz w:val="22"/>
+          <w:szCs w:val="22"/>
           <w:rtl w:val="0"/>
           <w:lang w:val="en-US"/>
         </w:rPr>
-        <w:t>Lorem ipsum dolor sit amet, consectetur adipiscing elit. Nunc posuere, arcu quis bibendum porta, erat nulla pulvinar lectus, nec vestibulum libero nulla sed enim. Pellentesque a blandit nunc. Suspendisse sollicitudin velit at eros aliquam porta. Pellentesque in arcu id felis accumsan luctus tincidunt nec lorem. Etiam sollicitudin suscipit leo, sed mollis dolor. Fusce vulputate nibh eu urna rutrum ultrices. Nam tincidunt a sapien ac dignissim. Integer sed odio sed sem viverra ultricies ac at est. Pellentesque habitant morbi tristique senectus et netus et malesuada fames ac turpis egestas. Morbi consequat ultrices lacus, id vehicula ante interdum vel. Vivamus condimentum feugiat velit eu posuere. Nunc nisl velit, vulputate eget nisi eget, tempus euismod metus. Vivamus blandit bibendum odio, at fermentum ante tincidunt eget. Vestibulum vel nisi nec ipsum gravida aliquam vitae ut libero. Curabitur fermentum elit sapien, at faucibus erat porttitor quis.</w:t>
-      </w:r>
-    </w:p>
-    <w:p>
-      <w:pPr>
-        <w:pStyle w:val="Default"/>
-        <w:bidi w:val="0"/>
-        <w:spacing w:after="280"/>
-        <w:ind w:left="0" w:right="0" w:firstLine="0"/>
-        <w:jc w:val="both"/>
-        <w:rPr>
-          <w:rFonts w:ascii="Arial" w:cs="Arial" w:hAnsi="Arial" w:eastAsia="Arial"/>
-          <w:rtl w:val="0"/>
-        </w:rPr>
-      </w:pPr>
-      <w:r>
-        <w:rPr>
-          <w:rFonts w:ascii="Arial"/>
+        <w:t>Lorem ipsum dolor sit amet, consectetur adipiscing elit. Nunc posuere, arcu quis bibendum porta, erat nulla pulvinar lectus, nec vestibulum libero nulla sed enim. Pellentesque a blandit nunc. Suspendisse sollicitudin velit at eros aliquam porta. Pellentesque in arcu id felis accumsan luctus tincidunt nec lorem. Etiam sollicitudin suscipit leo, sed mollis dolor. Fusce vulputate nibh eu urna rutrum ultrices. Nam tincidunt a sapien ac dignissim. Integer sed odio sed sem viverra ultricies ac at est. Pellentesque habitant morbi tristique senectus et netus et malesuada fames ac turpis egestas. Morbi consequat ultrices</w:t>
+      </w:r>
+      <w:r>
+        <w:rPr>
+          <w:rFonts w:ascii="Arial" w:cs="Arial" w:hAnsi="Arial" w:eastAsia="Arial"/>
+          <w:sz w:val="22"/>
+          <w:szCs w:val="22"/>
+          <w:rtl w:val="0"/>
+          <w:lang w:val="en-US"/>
+        </w:rPr>
+        <w:t xml:space="preserve"> REPLACE</w:t>
+      </w:r>
+      <w:r>
+        <w:rPr>
+          <w:rFonts w:ascii="Arial" w:cs="Arial" w:hAnsi="Arial" w:eastAsia="Arial"/>
+          <w:sz w:val="22"/>
+          <w:szCs w:val="22"/>
+          <w:rtl w:val="0"/>
+          <w:lang w:val="en-US"/>
+        </w:rPr>
+        <w:t>NAME lacus, id vehicula ante interdum vel. Vivamus condimentum feugiat velit eu posuere. Nunc nisl velit, vulputate eget nisi eget, tempus euismod metus. Vivamus blandit bibendum odio, at fermentum ante tincidunt eget. Vestibulum vel nisi nec ipsum gravida aliquam vitae ut libero. Curabitur fermentum elit sapien, at faucibus erat porttitor quis.</w:t>
+      </w:r>
+    </w:p>
+    <w:p>
+      <w:pPr>
+        <w:pStyle w:val="Default"/>
+        <w:spacing w:after="280"/>
+        <w:jc w:val="both"/>
+        <w:rPr>
+          <w:rFonts w:ascii="Arial" w:cs="Arial" w:hAnsi="Arial" w:eastAsia="Arial"/>
+          <w:sz w:val="22"/>
+          <w:szCs w:val="22"/>
+          <w:rtl w:val="0"/>
+        </w:rPr>
+      </w:pPr>
+      <w:r>
+        <w:rPr>
+          <w:rFonts w:ascii="Arial" w:cs="Arial" w:hAnsi="Arial" w:eastAsia="Arial"/>
+          <w:sz w:val="22"/>
+          <w:szCs w:val="22"/>
           <w:rtl w:val="0"/>
           <w:lang w:val="fr-FR"/>
         </w:rPr>
@@ -77,19 +101,22 @@
     <w:p>
       <w:pPr>
         <w:pStyle w:val="Default"/>
-        <w:bidi w:val="0"/>
-        <w:spacing w:after="280"/>
-        <w:ind w:left="0" w:right="0" w:firstLine="0"/>
-        <w:jc w:val="both"/>
-        <w:rPr>
-          <w:rFonts w:ascii="Arial" w:cs="Arial" w:hAnsi="Arial" w:eastAsia="Arial"/>
-          <w:rtl w:val="0"/>
-        </w:rPr>
-      </w:pPr>
-      <w:r>
-        <w:rPr>
-          <w:rFonts w:ascii="Arial"/>
-          <w:rtl w:val="0"/>
+        <w:spacing w:after="280"/>
+        <w:jc w:val="both"/>
+        <w:rPr>
+          <w:rFonts w:ascii="Arial" w:cs="Arial" w:hAnsi="Arial" w:eastAsia="Arial"/>
+          <w:sz w:val="22"/>
+          <w:szCs w:val="22"/>
+          <w:rtl w:val="0"/>
+        </w:rPr>
+      </w:pPr>
+      <w:r>
+        <w:rPr>
+          <w:rFonts w:ascii="Arial" w:cs="Arial" w:hAnsi="Arial" w:eastAsia="Arial"/>
+          <w:sz w:val="22"/>
+          <w:szCs w:val="22"/>
+          <w:rtl w:val="0"/>
+          <w:lang w:val="en-US"/>
         </w:rPr>
         <w:t>Donec volutpat pretium mauris eget malesuada. Nunc nec sollicitudin purus. Lorem ipsum dolor sit amet, consectetur adipiscing elit. In congue sapien eget neque iaculis, id accumsan elit tincidunt. Praesent volutpat leo nec ipsum feugiat, quis laoreet nibh congue. Lorem ipsum dolor sit amet, consectetur adipiscing elit. Fusce nec eleifend nisi. In risus arcu, faucibus in mauris sit amet, mattis pulvinar nisi. Donec a orci eget arcu ornare eleifend vel eget urna. Etiam erat massa, tempor sit amet auctor a, consequat ac nibh. Vivamus eget fermentum risus, eu sagittis urna. Vestibulum eget ipsum quam. Nullam vitae gravida eros, vitae rhoncus turpis. Proin pretium nisl in congue congue.</w:t>
       </w:r>
@@ -97,155 +124,159 @@
     <w:p>
       <w:pPr>
         <w:pStyle w:val="Default"/>
-        <w:bidi w:val="0"/>
-        <w:spacing w:after="280"/>
-        <w:ind w:left="0" w:right="0" w:firstLine="0"/>
-        <w:jc w:val="both"/>
-        <w:rPr>
-          <w:rFonts w:ascii="Arial" w:cs="Arial" w:hAnsi="Arial" w:eastAsia="Arial"/>
-          <w:rtl w:val="0"/>
-        </w:rPr>
-      </w:pPr>
-    </w:p>
-    <w:p>
-      <w:pPr>
-        <w:pStyle w:val="Default"/>
-        <w:bidi w:val="0"/>
-        <w:spacing w:after="280"/>
-        <w:ind w:left="0" w:right="0" w:firstLine="0"/>
-        <w:jc w:val="both"/>
-        <w:rPr>
-          <w:rFonts w:ascii="Arial" w:cs="Arial" w:hAnsi="Arial" w:eastAsia="Arial"/>
-          <w:rtl w:val="0"/>
-        </w:rPr>
-      </w:pPr>
-    </w:p>
-    <w:p>
-      <w:pPr>
-        <w:pStyle w:val="Default"/>
-        <w:bidi w:val="0"/>
-        <w:spacing w:after="280"/>
-        <w:ind w:left="0" w:right="0" w:firstLine="0"/>
-        <w:jc w:val="both"/>
-        <w:rPr>
-          <w:rFonts w:ascii="Arial" w:cs="Arial" w:hAnsi="Arial" w:eastAsia="Arial"/>
-          <w:rtl w:val="0"/>
-        </w:rPr>
-      </w:pPr>
-    </w:p>
-    <w:p>
-      <w:pPr>
-        <w:pStyle w:val="Default"/>
-        <w:bidi w:val="0"/>
-        <w:spacing w:after="280"/>
-        <w:ind w:left="0" w:right="0" w:firstLine="0"/>
-        <w:jc w:val="both"/>
-        <w:rPr>
-          <w:rFonts w:ascii="Arial" w:cs="Arial" w:hAnsi="Arial" w:eastAsia="Arial"/>
-          <w:rtl w:val="0"/>
-        </w:rPr>
-      </w:pPr>
-    </w:p>
-    <w:p>
-      <w:pPr>
-        <w:pStyle w:val="Default"/>
-        <w:bidi w:val="0"/>
-        <w:spacing w:after="280"/>
-        <w:ind w:left="0" w:right="0" w:firstLine="0"/>
-        <w:jc w:val="both"/>
-        <w:rPr>
-          <w:rFonts w:ascii="Arial" w:cs="Arial" w:hAnsi="Arial" w:eastAsia="Arial"/>
-          <w:rtl w:val="0"/>
-        </w:rPr>
-      </w:pPr>
-    </w:p>
-    <w:p>
-      <w:pPr>
-        <w:pStyle w:val="Default"/>
-        <w:bidi w:val="0"/>
-        <w:spacing w:after="280"/>
-        <w:ind w:left="0" w:right="0" w:firstLine="0"/>
-        <w:jc w:val="both"/>
-        <w:rPr>
-          <w:rFonts w:ascii="Arial" w:cs="Arial" w:hAnsi="Arial" w:eastAsia="Arial"/>
-          <w:rtl w:val="0"/>
-        </w:rPr>
-      </w:pPr>
-    </w:p>
-    <w:p>
-      <w:pPr>
-        <w:pStyle w:val="Default"/>
-        <w:bidi w:val="0"/>
-        <w:spacing w:after="280"/>
-        <w:ind w:left="0" w:right="0" w:firstLine="0"/>
-        <w:jc w:val="both"/>
-        <w:rPr>
-          <w:rFonts w:ascii="Arial" w:cs="Arial" w:hAnsi="Arial" w:eastAsia="Arial"/>
-          <w:rtl w:val="0"/>
-        </w:rPr>
-      </w:pPr>
-    </w:p>
-    <w:p>
-      <w:pPr>
-        <w:pStyle w:val="Default"/>
-        <w:bidi w:val="0"/>
-        <w:spacing w:after="280"/>
-        <w:ind w:left="0" w:right="0" w:firstLine="0"/>
-        <w:jc w:val="both"/>
-        <w:rPr>
-          <w:rFonts w:ascii="Arial" w:cs="Arial" w:hAnsi="Arial" w:eastAsia="Arial"/>
-          <w:rtl w:val="0"/>
-        </w:rPr>
-      </w:pPr>
-    </w:p>
-    <w:p>
-      <w:pPr>
-        <w:pStyle w:val="Default"/>
-        <w:bidi w:val="0"/>
-        <w:spacing w:after="280"/>
-        <w:ind w:left="0" w:right="0" w:firstLine="0"/>
-        <w:jc w:val="both"/>
-        <w:rPr>
-          <w:rFonts w:ascii="Arial" w:cs="Arial" w:hAnsi="Arial" w:eastAsia="Arial"/>
-          <w:rtl w:val="0"/>
-        </w:rPr>
-      </w:pPr>
-    </w:p>
-    <w:p>
-      <w:pPr>
-        <w:pStyle w:val="Default"/>
-        <w:bidi w:val="0"/>
-        <w:spacing w:after="280"/>
-        <w:ind w:left="0" w:right="0" w:firstLine="0"/>
-        <w:jc w:val="both"/>
-        <w:rPr>
-          <w:rFonts w:ascii="Arial" w:cs="Arial" w:hAnsi="Arial" w:eastAsia="Arial"/>
-          <w:rtl w:val="0"/>
-        </w:rPr>
-      </w:pPr>
-    </w:p>
-    <w:p>
-      <w:pPr>
-        <w:pStyle w:val="Default"/>
-        <w:bidi w:val="0"/>
-        <w:spacing w:after="280"/>
-        <w:ind w:left="0" w:right="0" w:firstLine="0"/>
-        <w:jc w:val="both"/>
-        <w:rPr>
-          <w:rFonts w:ascii="Arial" w:cs="Arial" w:hAnsi="Arial" w:eastAsia="Arial"/>
-          <w:rtl w:val="0"/>
-        </w:rPr>
-      </w:pPr>
-      <w:r>
-        <w:rPr>
-          <w:rFonts w:ascii="Arial" w:cs="Arial" w:hAnsi="Arial" w:eastAsia="Arial"/>
+        <w:spacing w:after="280"/>
+        <w:jc w:val="both"/>
+        <w:rPr>
+          <w:rFonts w:ascii="Arial" w:cs="Arial" w:hAnsi="Arial" w:eastAsia="Arial"/>
+          <w:sz w:val="22"/>
+          <w:szCs w:val="22"/>
+          <w:rtl w:val="0"/>
+        </w:rPr>
+      </w:pPr>
+    </w:p>
+    <w:p>
+      <w:pPr>
+        <w:pStyle w:val="Default"/>
+        <w:spacing w:after="280"/>
+        <w:jc w:val="both"/>
+        <w:rPr>
+          <w:rFonts w:ascii="Arial" w:cs="Arial" w:hAnsi="Arial" w:eastAsia="Arial"/>
+          <w:sz w:val="22"/>
+          <w:szCs w:val="22"/>
+          <w:rtl w:val="0"/>
+        </w:rPr>
+      </w:pPr>
+    </w:p>
+    <w:p>
+      <w:pPr>
+        <w:pStyle w:val="Default"/>
+        <w:spacing w:after="280"/>
+        <w:jc w:val="both"/>
+        <w:rPr>
+          <w:rFonts w:ascii="Arial" w:cs="Arial" w:hAnsi="Arial" w:eastAsia="Arial"/>
+          <w:sz w:val="22"/>
+          <w:szCs w:val="22"/>
+          <w:rtl w:val="0"/>
+        </w:rPr>
+      </w:pPr>
+    </w:p>
+    <w:p>
+      <w:pPr>
+        <w:pStyle w:val="Default"/>
+        <w:spacing w:after="280"/>
+        <w:jc w:val="both"/>
+        <w:rPr>
+          <w:rFonts w:ascii="Arial" w:cs="Arial" w:hAnsi="Arial" w:eastAsia="Arial"/>
+          <w:sz w:val="22"/>
+          <w:szCs w:val="22"/>
+          <w:rtl w:val="0"/>
+        </w:rPr>
+      </w:pPr>
+    </w:p>
+    <w:p>
+      <w:pPr>
+        <w:pStyle w:val="Default"/>
+        <w:spacing w:after="280"/>
+        <w:jc w:val="both"/>
+        <w:rPr>
+          <w:rFonts w:ascii="Arial" w:cs="Arial" w:hAnsi="Arial" w:eastAsia="Arial"/>
+          <w:sz w:val="22"/>
+          <w:szCs w:val="22"/>
+          <w:rtl w:val="0"/>
+        </w:rPr>
+      </w:pPr>
+    </w:p>
+    <w:p>
+      <w:pPr>
+        <w:pStyle w:val="Default"/>
+        <w:spacing w:after="280"/>
+        <w:jc w:val="both"/>
+        <w:rPr>
+          <w:rFonts w:ascii="Arial" w:cs="Arial" w:hAnsi="Arial" w:eastAsia="Arial"/>
+          <w:sz w:val="22"/>
+          <w:szCs w:val="22"/>
+          <w:rtl w:val="0"/>
+        </w:rPr>
+      </w:pPr>
+    </w:p>
+    <w:p>
+      <w:pPr>
+        <w:pStyle w:val="Default"/>
+        <w:spacing w:after="280"/>
+        <w:jc w:val="both"/>
+        <w:rPr>
+          <w:rFonts w:ascii="Arial" w:cs="Arial" w:hAnsi="Arial" w:eastAsia="Arial"/>
+          <w:sz w:val="22"/>
+          <w:szCs w:val="22"/>
+          <w:rtl w:val="0"/>
+        </w:rPr>
+      </w:pPr>
+    </w:p>
+    <w:p>
+      <w:pPr>
+        <w:pStyle w:val="Default"/>
+        <w:spacing w:after="280"/>
+        <w:jc w:val="both"/>
+        <w:rPr>
+          <w:rFonts w:ascii="Arial" w:cs="Arial" w:hAnsi="Arial" w:eastAsia="Arial"/>
+          <w:sz w:val="22"/>
+          <w:szCs w:val="22"/>
+          <w:rtl w:val="0"/>
+        </w:rPr>
+      </w:pPr>
+    </w:p>
+    <w:p>
+      <w:pPr>
+        <w:pStyle w:val="Default"/>
+        <w:spacing w:after="280"/>
+        <w:jc w:val="both"/>
+        <w:rPr>
+          <w:rFonts w:ascii="Arial" w:cs="Arial" w:hAnsi="Arial" w:eastAsia="Arial"/>
+          <w:sz w:val="22"/>
+          <w:szCs w:val="22"/>
+          <w:rtl w:val="0"/>
+        </w:rPr>
+      </w:pPr>
+    </w:p>
+    <w:p>
+      <w:pPr>
+        <w:pStyle w:val="Default"/>
+        <w:spacing w:after="280"/>
+        <w:jc w:val="both"/>
+        <w:rPr>
+          <w:rFonts w:ascii="Arial" w:cs="Arial" w:hAnsi="Arial" w:eastAsia="Arial"/>
+          <w:sz w:val="22"/>
+          <w:szCs w:val="22"/>
+          <w:rtl w:val="0"/>
+        </w:rPr>
+      </w:pPr>
+    </w:p>
+    <w:p>
+      <w:pPr>
+        <w:pStyle w:val="Default"/>
+        <w:spacing w:after="280"/>
+        <w:jc w:val="both"/>
+        <w:rPr>
+          <w:rFonts w:ascii="Arial" w:cs="Arial" w:hAnsi="Arial" w:eastAsia="Arial"/>
+          <w:sz w:val="22"/>
+          <w:szCs w:val="22"/>
+          <w:rtl w:val="0"/>
+        </w:rPr>
+      </w:pPr>
+      <w:r>
+        <w:rPr>
+          <w:rFonts w:ascii="Arial" w:cs="Arial" w:hAnsi="Arial" w:eastAsia="Arial"/>
+          <w:sz w:val="22"/>
+          <w:szCs w:val="22"/>
           <w:rtl w:val="0"/>
         </w:rPr>
         <w:tab/>
       </w:r>
       <w:r>
         <w:rPr>
-          <w:rFonts w:ascii="Arial"/>
+          <w:rFonts w:ascii="Arial" w:cs="Arial" w:hAnsi="Arial" w:eastAsia="Arial"/>
+          <w:sz w:val="22"/>
+          <w:szCs w:val="22"/>
           <w:rtl w:val="0"/>
           <w:lang w:val="en-US"/>
         </w:rPr>
@@ -255,17 +286,14 @@
     <w:p>
       <w:pPr>
         <w:pStyle w:val="Default"/>
-        <w:bidi w:val="0"/>
-        <w:spacing w:after="280"/>
-        <w:ind w:left="0" w:right="0" w:firstLine="0"/>
-        <w:jc w:val="both"/>
-        <w:rPr>
-          <w:rtl w:val="0"/>
-        </w:rPr>
-      </w:pPr>
-      <w:r>
-        <w:rPr>
-          <w:rFonts w:ascii="Arial"/>
+        <w:spacing w:after="280"/>
+        <w:jc w:val="both"/>
+      </w:pPr>
+      <w:r>
+        <w:rPr>
+          <w:rFonts w:ascii="Arial" w:cs="Arial" w:hAnsi="Arial" w:eastAsia="Arial"/>
+          <w:sz w:val="22"/>
+          <w:szCs w:val="22"/>
           <w:rtl w:val="0"/>
           <w:lang w:val="fr-FR"/>
         </w:rPr>
@@ -547,6 +575,12 @@
       <w:keepLines w:val="0"/>
       <w:pageBreakBefore w:val="0"/>
       <w:widowControl w:val="1"/>
+      <w:pBdr>
+        <w:top w:val="nil"/>
+        <w:left w:val="nil"/>
+        <w:bottom w:val="nil"/>
+        <w:right w:val="nil"/>
+      </w:pBdr>
       <w:shd w:val="clear" w:color="auto" w:fill="auto"/>
       <w:suppressAutoHyphens w:val="0"/>
       <w:bidi w:val="0"/>
@@ -556,7 +590,7 @@
       <w:outlineLvl w:val="9"/>
     </w:pPr>
     <w:rPr>
-      <w:rFonts w:ascii="Helvetica" w:cs="Arial Unicode MS" w:hAnsi="Arial Unicode MS" w:eastAsia="Arial Unicode MS"/>
+      <w:rFonts w:ascii="Helvetica" w:cs="Helvetica" w:hAnsi="Helvetica" w:eastAsia="Helvetica"/>
       <w:b w:val="0"/>
       <w:bCs w:val="0"/>
       <w:i w:val="0"/>
@@ -572,7 +606,7 @@
       <w:position w:val="0"/>
       <w:sz w:val="22"/>
       <w:szCs w:val="22"/>
-      <w:u w:val="none"/>
+      <w:u w:val="none" w:color="000000"/>
       <w:vertAlign w:val="baseline"/>
       <w:lang w:val="en-US"/>
     </w:rPr>

</xml_diff>

<commit_message>
you can replace keys with plain text and it handles multiple content for one key
</commit_message>
<xml_diff>
--- a/spec/samples/template_sample.docx
+++ b/spec/samples/template_sample.docx
@@ -52,27 +52,7 @@
           <w:rtl w:val="0"/>
           <w:lang w:val="en-US"/>
         </w:rPr>
-        <w:t>Lorem</w:t>
-      </w:r>
-      <w:r>
-        <w:rPr>
-          <w:rFonts w:ascii="Arial" w:cs="Arial" w:hAnsi="Arial" w:eastAsia="Arial"/>
-          <w:sz w:val="22"/>
-          <w:szCs w:val="22"/>
-          <w:rtl w:val="0"/>
-          <w:lang w:val="en-US"/>
-        </w:rPr>
-        <w:t xml:space="preserve"> [NAME] </w:t>
-      </w:r>
-      <w:r>
-        <w:rPr>
-          <w:rFonts w:ascii="Arial" w:cs="Arial" w:hAnsi="Arial" w:eastAsia="Arial"/>
-          <w:sz w:val="22"/>
-          <w:szCs w:val="22"/>
-          <w:rtl w:val="0"/>
-          <w:lang w:val="en-US"/>
-        </w:rPr>
-        <w:t>ipsum dolor sit amet, consectetur adipiscing elit. Nunc posuere, arcu quis bibendum porta, erat nulla pulvinar lectus, nec vestibulum libero nulla sed enim. Pellentesque a blandit nunc. Suspendisse sollicitudin velit at eros aliquam porta. Pellentesque in arcu id felis accumsan luctus tincidunt nec lorem. Etiam sollicitudin suscipit leo, sed mollis dolor. Fusce vulputate nibh eu urna rutrum ultrices. Nam tincidunt a sapien ac dignissim. Integer sed odio sed sem viverra ultricies ac at est. Pellentesque habitant morbi tristique senectus et netus et malesuada fames ac turpis egestas. Morbi consequat ultrices lacus, id vehicula ante interdum vel. Vivamus condimentum feugiat velit eu posuere. Nunc nisl velit, vulputate eget nisi eget, tempus euismod metus. Vivamus blandit bibendum odio, at fermentum ante tincidunt eget. Vestibulum vel nisi nec ipsum gravida aliquam vitae ut libero. Curabitur fermentum elit sapien, at faucibus erat porttitor quis.</w:t>
+        <w:t>Lorem [NAME] ipsum dolor sit amet, consectetur adipiscing elit. Nunc posuere, arcu quis bibendum porta, erat nulla pulvinar lectus, nec vestibulum libero nulla sed enim. Pellentesque a blandit nunc. Suspendisse sollicitudin velit at eros aliquam porta. Pellentesque in arcu id felis accumsan luctus tincidunt nec lorem. Etiam sollicitudin suscipit leo, sed mollis dolor. Fusce vulputate nibh eu urna rutrum ultrices. Nam tincidunt a sapien ac dignissim. Integer sed odio sed sem viverra ultricies ac at est. Pellentesque habitant morbi tristique senectus et netus et malesuada fames ac turpis egestas. Morbi consequat ultrices lacus, id vehicula ante interdum vel. Vivamus condimentum feugiat velit eu posuere. Nunc nisl velit, vulputate eget nisi eget, tempus euismod metus. Vivamus blandit bibendum odio, at fermentum ante tincidunt eget. Vestibulum vel nisi nec ipsum gravida aliquam vitae ut libero. Curabitur fermentum elit sapien, at faucibus erat porttitor quis.</w:t>
       </w:r>
     </w:p>
     <w:p>
@@ -119,8 +99,36 @@
           <w:rtl w:val="0"/>
           <w:lang w:val="en-US"/>
         </w:rPr>
-        <w:t>Donec volutpat pretium mauris eget malesuada. Nunc nec sollicitudin purus. Lorem ipsum dolor sit amet, consectetur adipiscing elit. In congue sapien eget neque iaculis, id accumsan elit tincidunt. Praesent volutpat leo nec ipsum feugiat, quis laoreet nibh congue. Lorem ipsum dolor sit amet, consectetur adipiscing elit. Fusce nec eleifend nisi. In risus arcu, faucibus in mauris sit amet, mattis pulvinar nisi. Donec a orci eget arcu ornare eleifend vel eget urna. Etiam erat massa, tempor sit amet auctor a, consequat ac nibh. Vivamus eget fermentum risus, eu sagittis urna. Vestibulum eget ipsum quam. Nullam vitae gravida eros, vitae rhoncus turpis. Proin pretium nisl in congue congue</w:t>
-      </w:r>
+        <w:t>Donec volutpat pretium mauris eget malesuada. Nunc nec sollicitudin purus. Lorem ipsum dolor sit amet, consectetur adipiscing elit. In congue sapien eget neque iaculis, id accumsan elit tincidunt. Praesent volutpat leo nec ipsum feugiat, quis laoreet nibh congue. Lorem ipsum dolor sit amet, consectetur adipiscing elit. Fusce nec eleifend nisi. In risus arcu, faucibus in mauris sit amet, mattis pulvinar nisi. Donec a orci eget arcu ornare eleifend vel eget urna. Etiam erat massa, tempor sit amet auctor a, consequat ac nibh. Vivamus eget fermentum risus, eu sagittis urna. Vestibulum eget ipsum quam. Nullam vitae gravida eros, vitae rhoncus turpis. Proin pretium nisl in congue congue[NAME].</w:t>
+      </w:r>
+    </w:p>
+    <w:p>
+      <w:pPr>
+        <w:pStyle w:val="Default"/>
+        <w:spacing w:after="280"/>
+        <w:jc w:val="both"/>
+        <w:rPr>
+          <w:rFonts w:ascii="Arial" w:cs="Arial" w:hAnsi="Arial" w:eastAsia="Arial"/>
+          <w:sz w:val="22"/>
+          <w:szCs w:val="22"/>
+          <w:rtl w:val="0"/>
+          <w:lang w:val="en-US"/>
+        </w:rPr>
+      </w:pPr>
+    </w:p>
+    <w:p>
+      <w:pPr>
+        <w:pStyle w:val="Default"/>
+        <w:spacing w:after="280"/>
+        <w:jc w:val="both"/>
+        <w:rPr>
+          <w:rFonts w:ascii="Arial" w:cs="Arial" w:hAnsi="Arial" w:eastAsia="Arial"/>
+          <w:sz w:val="22"/>
+          <w:szCs w:val="22"/>
+          <w:rtl w:val="0"/>
+          <w:lang w:val="en-US"/>
+        </w:rPr>
+      </w:pPr>
       <w:r>
         <w:rPr>
           <w:rFonts w:ascii="Arial" w:cs="Arial" w:hAnsi="Arial" w:eastAsia="Arial"/>
@@ -131,30 +139,6 @@
         </w:rPr>
         <w:t>[NAME]</w:t>
       </w:r>
-      <w:r>
-        <w:rPr>
-          <w:rFonts w:ascii="Arial" w:cs="Arial" w:hAnsi="Arial" w:eastAsia="Arial"/>
-          <w:sz w:val="22"/>
-          <w:szCs w:val="22"/>
-          <w:rtl w:val="0"/>
-          <w:lang w:val="en-US"/>
-        </w:rPr>
-        <w:t>.</w:t>
-      </w:r>
-    </w:p>
-    <w:p>
-      <w:pPr>
-        <w:pStyle w:val="Default"/>
-        <w:spacing w:after="280"/>
-        <w:jc w:val="both"/>
-        <w:rPr>
-          <w:rFonts w:ascii="Arial" w:cs="Arial" w:hAnsi="Arial" w:eastAsia="Arial"/>
-          <w:sz w:val="22"/>
-          <w:szCs w:val="22"/>
-          <w:rtl w:val="0"/>
-          <w:lang w:val="en-US"/>
-        </w:rPr>
-      </w:pPr>
     </w:p>
     <w:p>
       <w:pPr>
@@ -190,30 +174,6 @@
           <w:sz w:val="22"/>
           <w:szCs w:val="22"/>
           <w:rtl w:val="0"/>
-          <w:lang w:val="en-US"/>
-        </w:rPr>
-      </w:pPr>
-      <w:r>
-        <w:rPr>
-          <w:rFonts w:ascii="Arial" w:cs="Arial" w:hAnsi="Arial" w:eastAsia="Arial"/>
-          <w:sz w:val="22"/>
-          <w:szCs w:val="22"/>
-          <w:rtl w:val="0"/>
-          <w:lang w:val="en-US"/>
-        </w:rPr>
-        <w:t>[NAME]</w:t>
-      </w:r>
-    </w:p>
-    <w:p>
-      <w:pPr>
-        <w:pStyle w:val="Default"/>
-        <w:spacing w:after="280"/>
-        <w:jc w:val="both"/>
-        <w:rPr>
-          <w:rFonts w:ascii="Arial" w:cs="Arial" w:hAnsi="Arial" w:eastAsia="Arial"/>
-          <w:sz w:val="22"/>
-          <w:szCs w:val="22"/>
-          <w:rtl w:val="0"/>
         </w:rPr>
       </w:pPr>
       <w:r>
@@ -394,8 +354,6 @@
         <w:pStyle w:val="Default"/>
         <w:spacing w:after="280"/>
         <w:jc w:val="both"/>
-      </w:pPr>
-      <w:r>
         <w:rPr>
           <w:rFonts w:ascii="Arial" w:cs="Arial" w:hAnsi="Arial" w:eastAsia="Arial"/>
           <w:sz w:val="22"/>
@@ -403,7 +361,61 @@
           <w:rtl w:val="0"/>
           <w:lang w:val="fr-FR"/>
         </w:rPr>
+      </w:pPr>
+      <w:r>
+        <w:rPr>
+          <w:rFonts w:ascii="Arial" w:cs="Arial" w:hAnsi="Arial" w:eastAsia="Arial"/>
+          <w:sz w:val="22"/>
+          <w:szCs w:val="22"/>
+          <w:rtl w:val="0"/>
+          <w:lang w:val="fr-FR"/>
+        </w:rPr>
         <w:t>Fusce nec mollis dui. Morbi viverra rutrum metus, quis elementum mauris dapibus nec. Praesent eget porttitor orci. Cum sociis natoque penatibus et magnis dis parturient montes, nascetur ridiculus mus. In sed tempor sem. Quisque vulputate elementum varius. Praesent justo purus, ullamcorper ac sollicitudin quis, pharetra eu sem. Cras viverra tortor gravida lorem porttitor, nec pretium enim aliquet. Quisque aliquam ante et lectus dignissim, non aliquam elit commodo. Interdum et malesuada fames ac ante ipsum primis in faucibus. Donec luctus elit sodales turpis tincidunt, sed interdum ante feugiat.</w:t>
+      </w:r>
+    </w:p>
+    <w:p>
+      <w:pPr>
+        <w:pStyle w:val="Default"/>
+        <w:spacing w:after="280"/>
+        <w:jc w:val="both"/>
+        <w:rPr>
+          <w:rFonts w:ascii="Arial" w:cs="Arial" w:hAnsi="Arial" w:eastAsia="Arial"/>
+          <w:sz w:val="22"/>
+          <w:szCs w:val="22"/>
+          <w:rtl w:val="0"/>
+          <w:lang w:val="fr-FR"/>
+        </w:rPr>
+      </w:pPr>
+    </w:p>
+    <w:p>
+      <w:pPr>
+        <w:pStyle w:val="Default"/>
+        <w:spacing w:after="280"/>
+        <w:jc w:val="both"/>
+        <w:rPr>
+          <w:rFonts w:ascii="Arial" w:cs="Arial" w:hAnsi="Arial" w:eastAsia="Arial"/>
+          <w:sz w:val="22"/>
+          <w:szCs w:val="22"/>
+          <w:rtl w:val="0"/>
+          <w:lang w:val="fr-FR"/>
+        </w:rPr>
+      </w:pPr>
+    </w:p>
+    <w:p>
+      <w:pPr>
+        <w:pStyle w:val="Default"/>
+        <w:spacing w:after="280"/>
+        <w:jc w:val="both"/>
+      </w:pPr>
+      <w:r>
+        <w:rPr>
+          <w:rFonts w:ascii="Arial" w:cs="Arial" w:hAnsi="Arial" w:eastAsia="Arial"/>
+          <w:sz w:val="22"/>
+          <w:szCs w:val="22"/>
+          <w:rtl w:val="0"/>
+          <w:lang w:val="fr-FR"/>
+        </w:rPr>
+        <w:t>[LIST]</w:t>
       </w:r>
     </w:p>
     <w:sectPr>

</xml_diff>